<commit_message>
Push updates to Git Hub
</commit_message>
<xml_diff>
--- a/Resources/COVID Summary.docx
+++ b/Resources/COVID Summary.docx
@@ -261,9 +261,9 @@
           <w:noProof/>
         </w:rPr>
         <w:drawing>
-          <wp:inline distT="0" distB="0" distL="0" distR="0" wp14:anchorId="00CE07A3" wp14:editId="076CF0F8">
-            <wp:extent cx="3048000" cy="2032000"/>
-            <wp:effectExtent l="0" t="0" r="0" b="6350"/>
+          <wp:inline distT="0" distB="0" distL="0" distR="0" wp14:anchorId="00CE07A3" wp14:editId="06B7A95B">
+            <wp:extent cx="2253595" cy="2039243"/>
+            <wp:effectExtent l="0" t="0" r="0" b="0"/>
             <wp:docPr id="4" name="Picture 4"/>
             <wp:cNvGraphicFramePr>
               <a:graphicFrameLocks xmlns:a="http://schemas.openxmlformats.org/drawingml/2006/main" noChangeAspect="1"/>
@@ -290,7 +290,7 @@
                   <pic:spPr>
                     <a:xfrm>
                       <a:off x="0" y="0"/>
-                      <a:ext cx="3058864" cy="2039243"/>
+                      <a:ext cx="2253595" cy="2039243"/>
                     </a:xfrm>
                     <a:prstGeom prst="rect">
                       <a:avLst/>

</xml_diff>